<commit_message>
Modified the activity to use wiki stix, also updated the resources section
</commit_message>
<xml_diff>
--- a/Unit2/Unit2 4-6..docx
+++ b/Unit2/Unit2 4-6..docx
@@ -35,7 +35,30 @@
           <w:rFonts w:ascii="Arial" w:hAnsi="Arial" w:cs="Arial"/>
           <w:sz w:val="28"/>
         </w:rPr>
-        <w:t>Students will apply different strategies to help them make a plan and carry out the plan to solve several problems. These strategies may include (but are not limited to): draw a diagram or picture, make systematic lists, divide and conquer, find the pattern, and guess and check.</w:t>
+        <w:t>Students will apply different strategies to help them make a plan and carry out the plan to solve several problems. These strategies may include (but are not limited to): draw a diagram or picture</w:t>
+      </w:r>
+      <w:r>
+        <w:rPr>
+          <w:rFonts w:ascii="Arial" w:hAnsi="Arial" w:cs="Arial"/>
+          <w:sz w:val="28"/>
+        </w:rPr>
+        <w:t xml:space="preserve"> using wiki </w:t>
+      </w:r>
+      <w:proofErr w:type="spellStart"/>
+      <w:r>
+        <w:rPr>
+          <w:rFonts w:ascii="Arial" w:hAnsi="Arial" w:cs="Arial"/>
+          <w:sz w:val="28"/>
+        </w:rPr>
+        <w:t>stix</w:t>
+      </w:r>
+      <w:proofErr w:type="spellEnd"/>
+      <w:r>
+        <w:rPr>
+          <w:rFonts w:ascii="Arial" w:hAnsi="Arial" w:cs="Arial"/>
+          <w:sz w:val="28"/>
+        </w:rPr>
+        <w:t>, make systematic lists, divide and conquer, find the pattern, and guess and check.</w:t>
       </w:r>
     </w:p>
     <w:p>
@@ -415,14 +438,6 @@
     </w:p>
     <w:p>
       <w:pPr>
-        <w:spacing w:after="240"/>
-        <w:rPr>
-          <w:b/>
-        </w:rPr>
-      </w:pPr>
-    </w:p>
-    <w:p>
-      <w:pPr>
         <w:pStyle w:val="ListParagraph"/>
         <w:numPr>
           <w:ilvl w:val="0"/>
@@ -637,7 +652,86 @@
           <w:rFonts w:ascii="Arial" w:hAnsi="Arial" w:cs="Arial"/>
           <w:sz w:val="28"/>
         </w:rPr>
-        <w:t>Encourage students to make drawings or charts and/or act out the solution. Chart paper can be given to students to display pictures, charts, or graphs. Their job is to explain the process and the solution so that everyone understands.</w:t>
+        <w:t>Encourage students to make drawings or charts</w:t>
+      </w:r>
+      <w:r>
+        <w:rPr>
+          <w:rFonts w:ascii="Arial" w:hAnsi="Arial" w:cs="Arial"/>
+          <w:sz w:val="28"/>
+        </w:rPr>
+        <w:t xml:space="preserve"> </w:t>
+      </w:r>
+      <w:r>
+        <w:rPr>
+          <w:rFonts w:ascii="Arial" w:hAnsi="Arial" w:cs="Arial"/>
+          <w:sz w:val="28"/>
+        </w:rPr>
+        <w:t xml:space="preserve">and/or act out the solution. </w:t>
+      </w:r>
+      <w:r>
+        <w:rPr>
+          <w:rFonts w:ascii="Arial" w:hAnsi="Arial" w:cs="Arial"/>
+          <w:sz w:val="28"/>
+        </w:rPr>
+        <w:t xml:space="preserve">Paper, wiki </w:t>
+      </w:r>
+      <w:proofErr w:type="spellStart"/>
+      <w:r>
+        <w:rPr>
+          <w:rFonts w:ascii="Arial" w:hAnsi="Arial" w:cs="Arial"/>
+          <w:sz w:val="28"/>
+        </w:rPr>
+        <w:t>stix</w:t>
+      </w:r>
+      <w:proofErr w:type="spellEnd"/>
+      <w:r>
+        <w:rPr>
+          <w:rFonts w:ascii="Arial" w:hAnsi="Arial" w:cs="Arial"/>
+          <w:sz w:val="28"/>
+        </w:rPr>
+        <w:t xml:space="preserve">, </w:t>
+      </w:r>
+      <w:r>
+        <w:rPr>
+          <w:rFonts w:ascii="Arial" w:hAnsi="Arial" w:cs="Arial"/>
+          <w:sz w:val="28"/>
+        </w:rPr>
+        <w:t xml:space="preserve">and </w:t>
+      </w:r>
+      <w:r>
+        <w:rPr>
+          <w:rFonts w:ascii="Arial" w:hAnsi="Arial" w:cs="Arial"/>
+          <w:sz w:val="28"/>
+        </w:rPr>
+        <w:t>braille tape</w:t>
+      </w:r>
+      <w:r>
+        <w:rPr>
+          <w:rFonts w:ascii="Arial" w:hAnsi="Arial" w:cs="Arial"/>
+          <w:sz w:val="28"/>
+        </w:rPr>
+        <w:t xml:space="preserve"> can be given to students to displ</w:t>
+      </w:r>
+      <w:r>
+        <w:rPr>
+          <w:rFonts w:ascii="Arial" w:hAnsi="Arial" w:cs="Arial"/>
+          <w:sz w:val="28"/>
+        </w:rPr>
+        <w:t>ay pictures, charts, or graphs.</w:t>
+      </w:r>
+      <w:r>
+        <w:rPr>
+          <w:rFonts w:ascii="Arial" w:hAnsi="Arial" w:cs="Arial"/>
+          <w:sz w:val="28"/>
+        </w:rPr>
+        <w:t xml:space="preserve"> </w:t>
+      </w:r>
+      <w:r>
+        <w:rPr>
+          <w:rFonts w:ascii="Arial" w:hAnsi="Arial" w:cs="Arial"/>
+          <w:sz w:val="28"/>
+        </w:rPr>
+        <w:t>Their job is to explain the process and the solution so that everyone understands.</w:t>
       </w:r>
     </w:p>
     <w:p>
@@ -779,11 +873,8 @@
         </w:rPr>
         <w:t>Is their solution complete enough that it could be given to a computer (if they knew the language the computer was using)? Why or why not?</w:t>
       </w:r>
-    </w:p>
-    <w:p>
-      <w:pPr>
-        <w:spacing w:after="240"/>
-      </w:pPr>
+      <w:bookmarkStart w:id="0" w:name="_GoBack"/>
+      <w:bookmarkEnd w:id="0"/>
     </w:p>
     <w:p>
       <w:pPr>
@@ -858,7 +949,63 @@
           <w:rFonts w:ascii="Arial" w:hAnsi="Arial" w:cs="Arial"/>
           <w:sz w:val="28"/>
         </w:rPr>
-        <w:t xml:space="preserve">Handshake Activity #2 Sample Solution </w:t>
+        <w:t>Handsh</w:t>
+      </w:r>
+      <w:r>
+        <w:rPr>
+          <w:rFonts w:ascii="Arial" w:hAnsi="Arial" w:cs="Arial"/>
+          <w:sz w:val="28"/>
+        </w:rPr>
+        <w:t>ake Activity #2 Sample Solution</w:t>
+      </w:r>
+    </w:p>
+    <w:p>
+      <w:pPr>
+        <w:pStyle w:val="ListParagraph"/>
+        <w:numPr>
+          <w:ilvl w:val="0"/>
+          <w:numId w:val="7"/>
+        </w:numPr>
+        <w:spacing w:after="240"/>
+        <w:rPr>
+          <w:rFonts w:ascii="Arial" w:hAnsi="Arial" w:cs="Arial"/>
+          <w:sz w:val="28"/>
+          <w:szCs w:val="28"/>
+        </w:rPr>
+      </w:pPr>
+      <w:r>
+        <w:rPr>
+          <w:rFonts w:ascii="Arial" w:hAnsi="Arial" w:cs="Arial"/>
+          <w:sz w:val="28"/>
+          <w:szCs w:val="28"/>
+        </w:rPr>
+        <w:t>Braille</w:t>
+      </w:r>
+      <w:r>
+        <w:rPr>
+          <w:rFonts w:ascii="Arial" w:hAnsi="Arial" w:cs="Arial"/>
+          <w:sz w:val="28"/>
+          <w:szCs w:val="28"/>
+        </w:rPr>
+        <w:t xml:space="preserve"> tape, wiki </w:t>
+      </w:r>
+      <w:proofErr w:type="spellStart"/>
+      <w:r>
+        <w:rPr>
+          <w:rFonts w:ascii="Arial" w:hAnsi="Arial" w:cs="Arial"/>
+          <w:sz w:val="28"/>
+          <w:szCs w:val="28"/>
+        </w:rPr>
+        <w:t>stix</w:t>
+      </w:r>
+      <w:proofErr w:type="spellEnd"/>
+      <w:r>
+        <w:rPr>
+          <w:rFonts w:ascii="Arial" w:hAnsi="Arial" w:cs="Arial"/>
+          <w:sz w:val="28"/>
+          <w:szCs w:val="28"/>
+        </w:rPr>
+        <w:t xml:space="preserve">, and paper </w:t>
       </w:r>
     </w:p>
     <w:p>
@@ -1093,23 +1240,7 @@
           <w:rFonts w:ascii="Arial" w:hAnsi="Arial" w:cs="Arial"/>
           <w:sz w:val="28"/>
         </w:rPr>
-        <w:t xml:space="preserve">Fence Post Problem: You need to build one side of a fence that is 12 yards long. This fence will be built with fence posts and rails that connect one fence post to another. If each fence post is 1 yard away from the next fence post, how many fence posts will be needed for this side of the fence? How many fence posts </w:t>
-      </w:r>
-      <w:proofErr w:type="gramStart"/>
-      <w:r>
-        <w:rPr>
-          <w:rFonts w:ascii="Arial" w:hAnsi="Arial" w:cs="Arial"/>
-          <w:sz w:val="28"/>
-        </w:rPr>
-        <w:t>will</w:t>
-      </w:r>
-      <w:proofErr w:type="gramEnd"/>
-      <w:r>
-        <w:rPr>
-          <w:rFonts w:ascii="Arial" w:hAnsi="Arial" w:cs="Arial"/>
-          <w:sz w:val="28"/>
-        </w:rPr>
-        <w:t xml:space="preserve"> be needed for a side of a fence that is N (where N &gt; 0) yards long? </w:t>
+        <w:t xml:space="preserve">Fence Post Problem: You need to build one side of a fence that is 12 yards long. This fence will be built with fence posts and rails that connect one fence post to another. If each fence post is 1 yard away from the next fence post, how many fence posts will be needed for this side of the fence? How many fence posts will be needed for a side of a fence that is N (where N &gt; 0) yards long? </w:t>
       </w:r>
     </w:p>
     <w:p>
@@ -1980,8 +2111,6 @@
         </w:rPr>
         <w:tab/>
       </w:r>
-      <w:bookmarkStart w:id="0" w:name="_GoBack"/>
-      <w:bookmarkEnd w:id="0"/>
     </w:p>
     <w:p>
       <w:pPr>

</xml_diff>